<commit_message>
update user manual #1
</commit_message>
<xml_diff>
--- a/docs/User_Manual.docx
+++ b/docs/User_Manual.docx
@@ -5994,119 +5994,23 @@
           <w:tab w:val="clear" w:pos="360"/>
         </w:tabs>
       </w:pPr>
-      <w:bookmarkStart w:id="2" w:name="_Toc138119601"/>
-      <w:r>
-        <w:t>Βίντεο παρουσίασης</w:t>
+      <w:bookmarkStart w:id="2" w:name="_Toc138119602"/>
+      <w:r>
+        <w:t>Αρχική Οθόνη</w:t>
       </w:r>
       <w:bookmarkEnd w:id="2"/>
     </w:p>
     <w:p>
-      <w:pPr>
-        <w:rPr>
-          <w:rFonts w:ascii="Cascadia Mono" w:hAnsi="Cascadia Mono" w:cs="Cascadia Mono"/>
-          <w:color w:val="000000"/>
-          <w:sz w:val="23"/>
-          <w:szCs w:val="23"/>
-        </w:rPr>
-      </w:pPr>
+      <w:r>
+        <w:t xml:space="preserve">Όταν επισκεφθείτε την σελίδα για πρώτη φορά, θα σας εμφανιστεί η αρχική σελίδας. </w:t>
+      </w:r>
     </w:p>
     <w:p>
       <w:pPr>
         <w:rPr>
-          <w:rFonts w:ascii="Cascadia Mono" w:hAnsi="Cascadia Mono" w:cs="Cascadia Mono"/>
-          <w:color w:val="000000"/>
-          <w:sz w:val="23"/>
-          <w:szCs w:val="23"/>
+          <w:lang w:val="en-US"/>
         </w:rPr>
       </w:pPr>
-      <w:r>
-        <w:rPr>
-          <w:rFonts w:ascii="Cascadia Mono" w:hAnsi="Cascadia Mono" w:cs="Cascadia Mono"/>
-          <w:color w:val="000000"/>
-          <w:sz w:val="23"/>
-          <w:szCs w:val="23"/>
-        </w:rPr>
-        <w:t xml:space="preserve">Βίντεο Παρουσίασης </w:t>
-      </w:r>
-      <w:r>
-        <w:rPr>
-          <w:rFonts w:ascii="Cascadia Mono" w:hAnsi="Cascadia Mono" w:cs="Cascadia Mono"/>
-          <w:color w:val="000000"/>
-          <w:sz w:val="23"/>
-          <w:szCs w:val="23"/>
-        </w:rPr>
-        <w:t>της</w:t>
-      </w:r>
-      <w:r>
-        <w:rPr>
-          <w:rFonts w:ascii="Cascadia Mono" w:hAnsi="Cascadia Mono" w:cs="Cascadia Mono"/>
-          <w:color w:val="000000"/>
-          <w:sz w:val="23"/>
-          <w:szCs w:val="23"/>
-        </w:rPr>
-        <w:t xml:space="preserve"> </w:t>
-      </w:r>
-      <w:r>
-        <w:rPr>
-          <w:rFonts w:ascii="Cascadia Mono" w:hAnsi="Cascadia Mono" w:cs="Cascadia Mono"/>
-          <w:color w:val="000000"/>
-          <w:sz w:val="23"/>
-          <w:szCs w:val="23"/>
-        </w:rPr>
-        <w:t>υλοποίησης</w:t>
-      </w:r>
-      <w:r>
-        <w:rPr>
-          <w:rFonts w:ascii="Cascadia Mono" w:hAnsi="Cascadia Mono" w:cs="Cascadia Mono"/>
-          <w:color w:val="000000"/>
-          <w:sz w:val="23"/>
-          <w:szCs w:val="23"/>
-        </w:rPr>
-        <w:t>:</w:t>
-      </w:r>
-    </w:p>
-    <w:p/>
-    <w:p/>
-    <w:p/>
-    <w:p/>
-    <w:p/>
-    <w:p/>
-    <w:p/>
-    <w:p/>
-    <w:p/>
-    <w:p/>
-    <w:p/>
-    <w:p/>
-    <w:p/>
-    <w:p/>
-    <w:p/>
-    <w:p/>
-    <w:p/>
-    <w:p/>
-    <w:p/>
-    <w:p/>
-    <w:p/>
-    <w:p/>
-    <w:p>
-      <w:pPr>
-        <w:pStyle w:val="2"/>
-        <w:tabs>
-          <w:tab w:val="clear" w:pos="360"/>
-        </w:tabs>
-      </w:pPr>
-      <w:bookmarkStart w:id="3" w:name="_Toc138119602"/>
-      <w:r>
-        <w:lastRenderedPageBreak/>
-        <w:t>Αρχική Οθόνη</w:t>
-      </w:r>
-      <w:bookmarkEnd w:id="3"/>
-    </w:p>
-    <w:p>
-      <w:r>
-        <w:t xml:space="preserve">Όταν επισκεφθείτε την σελίδα για πρώτη φορά, θα σας εμφανιστεί η αρχική σελίδας. </w:t>
-      </w:r>
-    </w:p>
-    <w:p>
       <w:r>
         <w:t>Πάνω δεξιά βρίσκεται το μενού πλοήγησης εντός της σελίδας.</w:t>
       </w:r>
@@ -6185,14 +6089,14 @@
           <w:tab w:val="clear" w:pos="360"/>
         </w:tabs>
       </w:pPr>
-      <w:bookmarkStart w:id="4" w:name="_Toc138119603"/>
+      <w:bookmarkStart w:id="3" w:name="_Toc138119603"/>
       <w:r>
         <w:t>Λειτουργίες</w:t>
       </w:r>
       <w:r>
         <w:t xml:space="preserve"> </w:t>
       </w:r>
-      <w:bookmarkEnd w:id="4"/>
+      <w:bookmarkEnd w:id="3"/>
       <w:r>
         <w:t>Μαθητή</w:t>
       </w:r>
@@ -6339,12 +6243,12 @@
           <w:tab w:val="clear" w:pos="360"/>
         </w:tabs>
       </w:pPr>
-      <w:bookmarkStart w:id="5" w:name="_Toc138119604"/>
+      <w:bookmarkStart w:id="4" w:name="_Toc138119604"/>
       <w:r>
         <w:lastRenderedPageBreak/>
         <w:t>Λειτουργίες</w:t>
       </w:r>
-      <w:bookmarkEnd w:id="5"/>
+      <w:bookmarkEnd w:id="4"/>
       <w:r>
         <w:t xml:space="preserve"> Φοιτητή</w:t>
       </w:r>
@@ -6528,14 +6432,14 @@
           <w:tab w:val="clear" w:pos="360"/>
         </w:tabs>
       </w:pPr>
-      <w:bookmarkStart w:id="6" w:name="_Toc138119605"/>
+      <w:bookmarkStart w:id="5" w:name="_Toc138119605"/>
       <w:r>
         <w:t>Λειτουργίες</w:t>
       </w:r>
       <w:r>
         <w:t xml:space="preserve"> </w:t>
       </w:r>
-      <w:bookmarkEnd w:id="6"/>
+      <w:bookmarkEnd w:id="5"/>
       <w:r>
         <w:t>Απόφοιτου</w:t>
       </w:r>

</xml_diff>